<commit_message>
Prepare backend for render deployment
</commit_message>
<xml_diff>
--- a/notes.docx
+++ b/notes.docx
@@ -14,54 +14,52 @@
           <w:sz w:val="28"/>
           <w:szCs w:val="28"/>
         </w:rPr>
-        <w:t xml:space="preserve">Command to run backend – </w:t>
-      </w:r>
-      <w:proofErr w:type="spellStart"/>
-      <w:r>
-        <w:rPr>
-          <w:sz w:val="28"/>
-          <w:szCs w:val="28"/>
-        </w:rPr>
-        <w:t>npm</w:t>
-      </w:r>
-      <w:proofErr w:type="spellEnd"/>
-      <w:r>
-        <w:rPr>
-          <w:sz w:val="28"/>
-          <w:szCs w:val="28"/>
-        </w:rPr>
-        <w:t xml:space="preserve"> run dev</w:t>
-      </w:r>
-    </w:p>
-    <w:p>
-      <w:pPr>
-        <w:rPr>
-          <w:sz w:val="28"/>
-          <w:szCs w:val="28"/>
-        </w:rPr>
-      </w:pPr>
-      <w:r>
-        <w:rPr>
-          <w:sz w:val="28"/>
-          <w:szCs w:val="28"/>
-        </w:rPr>
-        <w:t xml:space="preserve">For frontend – </w:t>
-      </w:r>
-      <w:proofErr w:type="spellStart"/>
-      <w:r>
-        <w:rPr>
-          <w:sz w:val="28"/>
-          <w:szCs w:val="28"/>
-        </w:rPr>
-        <w:t>npm</w:t>
-      </w:r>
-      <w:proofErr w:type="spellEnd"/>
-      <w:r>
-        <w:rPr>
-          <w:sz w:val="28"/>
-          <w:szCs w:val="28"/>
-        </w:rPr>
-        <w:t xml:space="preserve"> run dev</w:t>
+        <w:t>Command to run backend – npm run dev</w:t>
+      </w:r>
+    </w:p>
+    <w:p>
+      <w:pPr>
+        <w:rPr>
+          <w:sz w:val="28"/>
+          <w:szCs w:val="28"/>
+        </w:rPr>
+      </w:pPr>
+      <w:r>
+        <w:rPr>
+          <w:sz w:val="28"/>
+          <w:szCs w:val="28"/>
+        </w:rPr>
+        <w:t>For frontend – npm run dev</w:t>
+      </w:r>
+    </w:p>
+    <w:p>
+      <w:pPr>
+        <w:rPr>
+          <w:sz w:val="28"/>
+          <w:szCs w:val="28"/>
+        </w:rPr>
+      </w:pPr>
+    </w:p>
+    <w:p>
+      <w:pPr>
+        <w:rPr>
+          <w:sz w:val="28"/>
+          <w:szCs w:val="28"/>
+        </w:rPr>
+      </w:pPr>
+      <w:r>
+        <w:rPr>
+          <w:sz w:val="28"/>
+          <w:szCs w:val="28"/>
+        </w:rPr>
+        <w:t xml:space="preserve">Backend url - </w:t>
+      </w:r>
+      <w:r>
+        <w:rPr>
+          <w:sz w:val="28"/>
+          <w:szCs w:val="28"/>
+        </w:rPr>
+        <w:t>https://chatbot-project-backend.onrender.com</w:t>
       </w:r>
     </w:p>
     <w:p>
@@ -371,17 +369,8 @@
           <w:sz w:val="28"/>
           <w:szCs w:val="28"/>
         </w:rPr>
-        <w:t>Box is just like the div from the material-</w:t>
-      </w:r>
-      <w:proofErr w:type="spellStart"/>
-      <w:r>
-        <w:rPr>
-          <w:sz w:val="28"/>
-          <w:szCs w:val="28"/>
-        </w:rPr>
-        <w:t>ui</w:t>
-      </w:r>
-      <w:proofErr w:type="spellEnd"/>
+        <w:t>Box is just like the div from the material-ui</w:t>
+      </w:r>
     </w:p>
     <w:p>
       <w:pPr>
@@ -396,23 +385,7 @@
           <w:szCs w:val="28"/>
         </w:rPr>
         <w:lastRenderedPageBreak/>
-        <w:t xml:space="preserve">Axios package is used to send request from frontend </w:t>
-      </w:r>
-      <w:proofErr w:type="gramStart"/>
-      <w:r>
-        <w:rPr>
-          <w:sz w:val="28"/>
-          <w:szCs w:val="28"/>
-        </w:rPr>
-        <w:t>to  backend</w:t>
-      </w:r>
-      <w:proofErr w:type="gramEnd"/>
-      <w:r>
-        <w:rPr>
-          <w:sz w:val="28"/>
-          <w:szCs w:val="28"/>
-        </w:rPr>
-        <w:t>.</w:t>
+        <w:t>Axios package is used to send request from frontend to  backend.</w:t>
       </w:r>
     </w:p>
     <w:p>
@@ -461,25 +434,7 @@
           <w:sz w:val="28"/>
           <w:szCs w:val="28"/>
         </w:rPr>
-        <w:t xml:space="preserve">One port no (backend at 5000) doesn’t allow another port no (frontend at 5173) to change </w:t>
-      </w:r>
-      <w:proofErr w:type="spellStart"/>
-      <w:proofErr w:type="gramStart"/>
-      <w:r>
-        <w:rPr>
-          <w:sz w:val="28"/>
-          <w:szCs w:val="28"/>
-        </w:rPr>
-        <w:t>it’s</w:t>
-      </w:r>
-      <w:proofErr w:type="spellEnd"/>
-      <w:proofErr w:type="gramEnd"/>
-      <w:r>
-        <w:rPr>
-          <w:sz w:val="28"/>
-          <w:szCs w:val="28"/>
-        </w:rPr>
-        <w:t xml:space="preserve"> data through the requests</w:t>
+        <w:t>One port no (backend at 5000) doesn’t allow another port no (frontend at 5173) to change it’s data through the requests</w:t>
       </w:r>
       <w:r>
         <w:rPr>
@@ -507,23 +462,7 @@
           <w:sz w:val="28"/>
           <w:szCs w:val="28"/>
         </w:rPr>
-        <w:t xml:space="preserve"> This issue is being resolved by </w:t>
-      </w:r>
-      <w:proofErr w:type="spellStart"/>
-      <w:r>
-        <w:rPr>
-          <w:sz w:val="28"/>
-          <w:szCs w:val="28"/>
-        </w:rPr>
-        <w:t>cors</w:t>
-      </w:r>
-      <w:proofErr w:type="spellEnd"/>
-      <w:r>
-        <w:rPr>
-          <w:sz w:val="28"/>
-          <w:szCs w:val="28"/>
-        </w:rPr>
-        <w:t>.</w:t>
+        <w:t xml:space="preserve"> This issue is being resolved by cors.</w:t>
       </w:r>
     </w:p>
     <w:p>

</xml_diff>